<commit_message>
add certificate in tools bash
</commit_message>
<xml_diff>
--- a/tools/bash.docx
+++ b/tools/bash.docx
@@ -3,6 +3,9 @@
 <w:document xmlns:wpc="http://schemas.microsoft.com/office/word/2010/wordprocessingCanvas" xmlns:mc="http://schemas.openxmlformats.org/markup-compatibility/2006" xmlns:o="urn:schemas-microsoft-com:office:office" xmlns:r="http://schemas.openxmlformats.org/officeDocument/2006/relationships" xmlns:m="http://schemas.openxmlformats.org/officeDocument/2006/math" xmlns:v="urn:schemas-microsoft-com:vml" xmlns:wp14="http://schemas.microsoft.com/office/word/2010/wordprocessingDrawing" xmlns:wp="http://schemas.openxmlformats.org/drawingml/2006/wordprocessingDrawing" xmlns:w10="urn:schemas-microsoft-com:office:word" xmlns:w="http://schemas.openxmlformats.org/wordprocessingml/2006/main" xmlns:w14="http://schemas.microsoft.com/office/word/2010/wordml" xmlns:w15="http://schemas.microsoft.com/office/word/2012/wordml" xmlns:wpg="http://schemas.microsoft.com/office/word/2010/wordprocessingGroup" xmlns:wpi="http://schemas.microsoft.com/office/word/2010/wordprocessingInk" xmlns:wne="http://schemas.microsoft.com/office/word/2006/wordml" xmlns:wps="http://schemas.microsoft.com/office/word/2010/wordprocessingShape" mc:Ignorable="w14 w15 wp14">
   <w:body>
     <w:p>
+      <w:pPr>
+        <w:pStyle w:val="Heading1"/>
+      </w:pPr>
       <w:r>
         <w:t>Install certificate</w:t>
       </w:r>
@@ -21,26 +24,115 @@
     </w:p>
     <w:p>
       <w:pPr>
-        <w:ind w:left="360"/>
-      </w:pPr>
-      <w:r>
-        <w:t>Start-&gt;mms-&gt;file-&gt;add/remove snap-in-&gt;choose “Certifi</w:t>
-      </w:r>
+        <w:ind w:left="360" w:firstLine="360"/>
+      </w:pPr>
       <w:bookmarkStart w:id="0" w:name="_GoBack"/>
       <w:bookmarkEnd w:id="0"/>
       <w:r>
-        <w:t xml:space="preserve">cate”-&gt; </w:t>
-      </w:r>
-      <w:proofErr w:type="gramStart"/>
-      <w:r>
-        <w:t>add</w:t>
-      </w:r>
-      <w:r>
-        <w:t>(</w:t>
-      </w:r>
-      <w:proofErr w:type="gramEnd"/>
-      <w:r>
-        <w:t>current user)</w:t>
+        <w:t>Start-&gt;mms-&gt;file-&gt;add/remove snap-in-&gt;choose “Certificate”-&gt; add</w:t>
+      </w:r>
+      <w:r>
+        <w:t>(current user)</w:t>
+      </w:r>
+    </w:p>
+    <w:p>
+      <w:pPr>
+        <w:ind w:left="360"/>
+      </w:pPr>
+      <w:r>
+        <w:rPr>
+          <w:noProof/>
+        </w:rPr>
+        <w:drawing>
+          <wp:inline distT="0" distB="0" distL="0" distR="0" wp14:anchorId="19991B01" wp14:editId="087E692B">
+            <wp:extent cx="5486400" cy="3312795"/>
+            <wp:effectExtent l="0" t="0" r="0" b="1905"/>
+            <wp:docPr id="1" name="Picture 1"/>
+            <wp:cNvGraphicFramePr>
+              <a:graphicFrameLocks xmlns:a="http://schemas.openxmlformats.org/drawingml/2006/main" noChangeAspect="1"/>
+            </wp:cNvGraphicFramePr>
+            <a:graphic xmlns:a="http://schemas.openxmlformats.org/drawingml/2006/main">
+              <a:graphicData uri="http://schemas.openxmlformats.org/drawingml/2006/picture">
+                <pic:pic xmlns:pic="http://schemas.openxmlformats.org/drawingml/2006/picture">
+                  <pic:nvPicPr>
+                    <pic:cNvPr id="1" name=""/>
+                    <pic:cNvPicPr/>
+                  </pic:nvPicPr>
+                  <pic:blipFill>
+                    <a:blip r:embed="rId5"/>
+                    <a:stretch>
+                      <a:fillRect/>
+                    </a:stretch>
+                  </pic:blipFill>
+                  <pic:spPr>
+                    <a:xfrm>
+                      <a:off x="0" y="0"/>
+                      <a:ext cx="5486400" cy="3312795"/>
+                    </a:xfrm>
+                    <a:prstGeom prst="rect">
+                      <a:avLst/>
+                    </a:prstGeom>
+                  </pic:spPr>
+                </pic:pic>
+              </a:graphicData>
+            </a:graphic>
+          </wp:inline>
+        </w:drawing>
+      </w:r>
+    </w:p>
+    <w:p>
+      <w:pPr>
+        <w:pStyle w:val="ListParagraph"/>
+        <w:numPr>
+          <w:ilvl w:val="0"/>
+          <w:numId w:val="1"/>
+        </w:numPr>
+      </w:pPr>
+      <w:r>
+        <w:t>Install certificate</w:t>
+      </w:r>
+    </w:p>
+    <w:p>
+      <w:pPr>
+        <w:pStyle w:val="ListParagraph"/>
+        <w:numPr>
+          <w:ilvl w:val="0"/>
+          <w:numId w:val="2"/>
+        </w:numPr>
+      </w:pPr>
+      <w:r>
+        <w:t>In mms, just import the certificate.</w:t>
+      </w:r>
+    </w:p>
+    <w:p>
+      <w:pPr>
+        <w:pStyle w:val="ListParagraph"/>
+        <w:numPr>
+          <w:ilvl w:val="0"/>
+          <w:numId w:val="2"/>
+        </w:numPr>
+      </w:pPr>
+      <w:r>
+        <w:t xml:space="preserve">Use </w:t>
+      </w:r>
+      <w:proofErr w:type="spellStart"/>
+      <w:r>
+        <w:t>cmd</w:t>
+      </w:r>
+      <w:proofErr w:type="spellEnd"/>
+      <w:r>
+        <w:t xml:space="preserve"> example in </w:t>
+      </w:r>
+      <w:r>
+        <w:t>tools\source\</w:t>
+      </w:r>
+      <w:proofErr w:type="spellStart"/>
+      <w:r>
+        <w:t>certMgr</w:t>
+      </w:r>
+      <w:proofErr w:type="spellEnd"/>
+      <w:r>
+        <w:t>.</w:t>
       </w:r>
     </w:p>
     <w:p>
@@ -66,6 +158,119 @@
 <file path=word/numbering.xml><?xml version="1.0" encoding="utf-8"?>
 <w:numbering xmlns:wpc="http://schemas.microsoft.com/office/word/2010/wordprocessingCanvas" xmlns:mc="http://schemas.openxmlformats.org/markup-compatibility/2006" xmlns:o="urn:schemas-microsoft-com:office:office" xmlns:r="http://schemas.openxmlformats.org/officeDocument/2006/relationships" xmlns:m="http://schemas.openxmlformats.org/officeDocument/2006/math" xmlns:v="urn:schemas-microsoft-com:vml" xmlns:wp14="http://schemas.microsoft.com/office/word/2010/wordprocessingDrawing" xmlns:wp="http://schemas.openxmlformats.org/drawingml/2006/wordprocessingDrawing" xmlns:w10="urn:schemas-microsoft-com:office:word" xmlns:w="http://schemas.openxmlformats.org/wordprocessingml/2006/main" xmlns:w14="http://schemas.microsoft.com/office/word/2010/wordml" xmlns:w15="http://schemas.microsoft.com/office/word/2012/wordml" xmlns:wpg="http://schemas.microsoft.com/office/word/2010/wordprocessingGroup" xmlns:wpi="http://schemas.microsoft.com/office/word/2010/wordprocessingInk" xmlns:wne="http://schemas.microsoft.com/office/word/2006/wordml" xmlns:wps="http://schemas.microsoft.com/office/word/2010/wordprocessingShape" mc:Ignorable="w14 w15 wp14">
   <w:abstractNum w:abstractNumId="0">
+    <w:nsid w:val="17BA61F7"/>
+    <w:multiLevelType w:val="hybridMultilevel"/>
+    <w:tmpl w:val="FB28EF68"/>
+    <w:lvl w:ilvl="0" w:tplc="0409000B">
+      <w:start w:val="1"/>
+      <w:numFmt w:val="bullet"/>
+      <w:lvlText w:val=""/>
+      <w:lvlJc w:val="left"/>
+      <w:pPr>
+        <w:ind w:left="1080" w:hanging="360"/>
+      </w:pPr>
+      <w:rPr>
+        <w:rFonts w:ascii="Wingdings" w:hAnsi="Wingdings" w:hint="default"/>
+      </w:rPr>
+    </w:lvl>
+    <w:lvl w:ilvl="1" w:tplc="04090003" w:tentative="1">
+      <w:start w:val="1"/>
+      <w:numFmt w:val="bullet"/>
+      <w:lvlText w:val="o"/>
+      <w:lvlJc w:val="left"/>
+      <w:pPr>
+        <w:ind w:left="1800" w:hanging="360"/>
+      </w:pPr>
+      <w:rPr>
+        <w:rFonts w:ascii="Courier New" w:hAnsi="Courier New" w:cs="Courier New" w:hint="default"/>
+      </w:rPr>
+    </w:lvl>
+    <w:lvl w:ilvl="2" w:tplc="04090005" w:tentative="1">
+      <w:start w:val="1"/>
+      <w:numFmt w:val="bullet"/>
+      <w:lvlText w:val=""/>
+      <w:lvlJc w:val="left"/>
+      <w:pPr>
+        <w:ind w:left="2520" w:hanging="360"/>
+      </w:pPr>
+      <w:rPr>
+        <w:rFonts w:ascii="Wingdings" w:hAnsi="Wingdings" w:hint="default"/>
+      </w:rPr>
+    </w:lvl>
+    <w:lvl w:ilvl="3" w:tplc="04090001" w:tentative="1">
+      <w:start w:val="1"/>
+      <w:numFmt w:val="bullet"/>
+      <w:lvlText w:val=""/>
+      <w:lvlJc w:val="left"/>
+      <w:pPr>
+        <w:ind w:left="3240" w:hanging="360"/>
+      </w:pPr>
+      <w:rPr>
+        <w:rFonts w:ascii="Symbol" w:hAnsi="Symbol" w:hint="default"/>
+      </w:rPr>
+    </w:lvl>
+    <w:lvl w:ilvl="4" w:tplc="04090003" w:tentative="1">
+      <w:start w:val="1"/>
+      <w:numFmt w:val="bullet"/>
+      <w:lvlText w:val="o"/>
+      <w:lvlJc w:val="left"/>
+      <w:pPr>
+        <w:ind w:left="3960" w:hanging="360"/>
+      </w:pPr>
+      <w:rPr>
+        <w:rFonts w:ascii="Courier New" w:hAnsi="Courier New" w:cs="Courier New" w:hint="default"/>
+      </w:rPr>
+    </w:lvl>
+    <w:lvl w:ilvl="5" w:tplc="04090005" w:tentative="1">
+      <w:start w:val="1"/>
+      <w:numFmt w:val="bullet"/>
+      <w:lvlText w:val=""/>
+      <w:lvlJc w:val="left"/>
+      <w:pPr>
+        <w:ind w:left="4680" w:hanging="360"/>
+      </w:pPr>
+      <w:rPr>
+        <w:rFonts w:ascii="Wingdings" w:hAnsi="Wingdings" w:hint="default"/>
+      </w:rPr>
+    </w:lvl>
+    <w:lvl w:ilvl="6" w:tplc="04090001" w:tentative="1">
+      <w:start w:val="1"/>
+      <w:numFmt w:val="bullet"/>
+      <w:lvlText w:val=""/>
+      <w:lvlJc w:val="left"/>
+      <w:pPr>
+        <w:ind w:left="5400" w:hanging="360"/>
+      </w:pPr>
+      <w:rPr>
+        <w:rFonts w:ascii="Symbol" w:hAnsi="Symbol" w:hint="default"/>
+      </w:rPr>
+    </w:lvl>
+    <w:lvl w:ilvl="7" w:tplc="04090003" w:tentative="1">
+      <w:start w:val="1"/>
+      <w:numFmt w:val="bullet"/>
+      <w:lvlText w:val="o"/>
+      <w:lvlJc w:val="left"/>
+      <w:pPr>
+        <w:ind w:left="6120" w:hanging="360"/>
+      </w:pPr>
+      <w:rPr>
+        <w:rFonts w:ascii="Courier New" w:hAnsi="Courier New" w:cs="Courier New" w:hint="default"/>
+      </w:rPr>
+    </w:lvl>
+    <w:lvl w:ilvl="8" w:tplc="04090005" w:tentative="1">
+      <w:start w:val="1"/>
+      <w:numFmt w:val="bullet"/>
+      <w:lvlText w:val=""/>
+      <w:lvlJc w:val="left"/>
+      <w:pPr>
+        <w:ind w:left="6840" w:hanging="360"/>
+      </w:pPr>
+      <w:rPr>
+        <w:rFonts w:ascii="Wingdings" w:hAnsi="Wingdings" w:hint="default"/>
+      </w:rPr>
+    </w:lvl>
+  </w:abstractNum>
+  <w:abstractNum w:abstractNumId="1">
     <w:nsid w:val="64A3149E"/>
     <w:multiLevelType w:val="hybridMultilevel"/>
     <w:tmpl w:val="F68ACC44"/>
@@ -155,6 +360,9 @@
     </w:lvl>
   </w:abstractNum>
   <w:num w:numId="1">
+    <w:abstractNumId w:val="1"/>
+  </w:num>
+  <w:num w:numId="2">
     <w:abstractNumId w:val="0"/>
   </w:num>
 </w:numbering>
@@ -554,6 +762,27 @@
     <w:name w:val="Normal"/>
     <w:qFormat/>
   </w:style>
+  <w:style w:type="paragraph" w:styleId="Heading1">
+    <w:name w:val="heading 1"/>
+    <w:basedOn w:val="Normal"/>
+    <w:next w:val="Normal"/>
+    <w:link w:val="Heading1Char"/>
+    <w:uiPriority w:val="9"/>
+    <w:qFormat/>
+    <w:rsid w:val="000A1765"/>
+    <w:pPr>
+      <w:keepNext/>
+      <w:keepLines/>
+      <w:spacing w:before="240" w:after="0"/>
+      <w:outlineLvl w:val="0"/>
+    </w:pPr>
+    <w:rPr>
+      <w:rFonts w:asciiTheme="majorHAnsi" w:eastAsiaTheme="majorEastAsia" w:hAnsiTheme="majorHAnsi" w:cstheme="majorBidi"/>
+      <w:color w:val="2E74B5" w:themeColor="accent1" w:themeShade="BF"/>
+      <w:sz w:val="32"/>
+      <w:szCs w:val="32"/>
+    </w:rPr>
+  </w:style>
   <w:style w:type="character" w:default="1" w:styleId="DefaultParagraphFont">
     <w:name w:val="Default Paragraph Font"/>
     <w:uiPriority w:val="1"/>
@@ -591,6 +820,19 @@
       <w:ind w:left="720"/>
       <w:contextualSpacing/>
     </w:pPr>
+  </w:style>
+  <w:style w:type="character" w:customStyle="1" w:styleId="Heading1Char">
+    <w:name w:val="Heading 1 Char"/>
+    <w:basedOn w:val="DefaultParagraphFont"/>
+    <w:link w:val="Heading1"/>
+    <w:uiPriority w:val="9"/>
+    <w:rsid w:val="000A1765"/>
+    <w:rPr>
+      <w:rFonts w:asciiTheme="majorHAnsi" w:eastAsiaTheme="majorEastAsia" w:hAnsiTheme="majorHAnsi" w:cstheme="majorBidi"/>
+      <w:color w:val="2E74B5" w:themeColor="accent1" w:themeShade="BF"/>
+      <w:sz w:val="32"/>
+      <w:szCs w:val="32"/>
+    </w:rPr>
   </w:style>
 </w:styles>
 </file>

</xml_diff>